<commit_message>
Update Formato Daily Meeting.docx
ok
</commit_message>
<xml_diff>
--- a/sprint2/Documentacion/Formato Daily Meeting.docx
+++ b/sprint2/Documentacion/Formato Daily Meeting.docx
@@ -86,7 +86,6 @@
                 <w:lang w:eastAsia="es-CO"/>
               </w:rPr>
             </w:pPr>
-            <w:proofErr w:type="spellStart"/>
             <w:r>
               <w:rPr>
                 <w:rFonts w:ascii="Calibri" w:eastAsia="Times New Roman" w:hAnsi="Calibri" w:cs="Calibri"/>
@@ -95,9 +94,8 @@
                 <w:color w:val="000000"/>
                 <w:lang w:eastAsia="es-CO"/>
               </w:rPr>
-              <w:t>Daily</w:t>
-            </w:r>
-            <w:proofErr w:type="spellEnd"/>
+              <w:t xml:space="preserve">Daily Meeting </w:t>
+            </w:r>
             <w:r>
               <w:rPr>
                 <w:rFonts w:ascii="Calibri" w:eastAsia="Times New Roman" w:hAnsi="Calibri" w:cs="Calibri"/>
@@ -106,39 +104,7 @@
                 <w:color w:val="000000"/>
                 <w:lang w:eastAsia="es-CO"/>
               </w:rPr>
-              <w:t xml:space="preserve"> </w:t>
-            </w:r>
-            <w:proofErr w:type="gramStart"/>
-            <w:r>
-              <w:rPr>
-                <w:rFonts w:ascii="Calibri" w:eastAsia="Times New Roman" w:hAnsi="Calibri" w:cs="Calibri"/>
-                <w:b/>
-                <w:bCs/>
-                <w:color w:val="000000"/>
-                <w:lang w:eastAsia="es-CO"/>
-              </w:rPr>
-              <w:t xml:space="preserve">Meeting </w:t>
-            </w:r>
-            <w:r>
-              <w:rPr>
-                <w:rFonts w:ascii="Calibri" w:eastAsia="Times New Roman" w:hAnsi="Calibri" w:cs="Calibri"/>
-                <w:b/>
-                <w:bCs/>
-                <w:color w:val="000000"/>
-                <w:lang w:eastAsia="es-CO"/>
-              </w:rPr>
-              <w:t xml:space="preserve"> N</w:t>
-            </w:r>
-            <w:proofErr w:type="gramEnd"/>
-            <w:r>
-              <w:rPr>
-                <w:rFonts w:ascii="Calibri" w:eastAsia="Times New Roman" w:hAnsi="Calibri" w:cs="Calibri"/>
-                <w:b/>
-                <w:bCs/>
-                <w:color w:val="000000"/>
-                <w:lang w:eastAsia="es-CO"/>
-              </w:rPr>
-              <w:t>°</w:t>
+              <w:t xml:space="preserve"> N°</w:t>
             </w:r>
           </w:p>
         </w:tc>
@@ -326,20 +292,8 @@
                 <w:color w:val="000000"/>
                 <w:lang w:eastAsia="es-CO"/>
               </w:rPr>
-              <w:t xml:space="preserve">Scrum </w:t>
-            </w:r>
-            <w:proofErr w:type="gramStart"/>
-            <w:r>
-              <w:rPr>
-                <w:rFonts w:ascii="Calibri" w:eastAsia="Times New Roman" w:hAnsi="Calibri" w:cs="Calibri"/>
-                <w:b/>
-                <w:bCs/>
-                <w:color w:val="000000"/>
-                <w:lang w:eastAsia="es-CO"/>
-              </w:rPr>
-              <w:t>Master</w:t>
-            </w:r>
-            <w:proofErr w:type="gramEnd"/>
+              <w:t>Scrum Master</w:t>
+            </w:r>
           </w:p>
         </w:tc>
         <w:tc>
@@ -452,7 +406,6 @@
                 <w:lang w:eastAsia="es-CO"/>
               </w:rPr>
             </w:pPr>
-            <w:proofErr w:type="spellStart"/>
             <w:r>
               <w:rPr>
                 <w:rFonts w:ascii="Calibri" w:eastAsia="Times New Roman" w:hAnsi="Calibri" w:cs="Calibri"/>
@@ -461,31 +414,8 @@
                 <w:color w:val="000000"/>
                 <w:lang w:eastAsia="es-CO"/>
               </w:rPr>
-              <w:t>Team</w:t>
-            </w:r>
-            <w:proofErr w:type="spellEnd"/>
-            <w:r>
-              <w:rPr>
-                <w:rFonts w:ascii="Calibri" w:eastAsia="Times New Roman" w:hAnsi="Calibri" w:cs="Calibri"/>
-                <w:b/>
-                <w:bCs/>
-                <w:color w:val="000000"/>
-                <w:lang w:eastAsia="es-CO"/>
-              </w:rPr>
-              <w:t xml:space="preserve"> </w:t>
-            </w:r>
-            <w:proofErr w:type="spellStart"/>
-            <w:r>
-              <w:rPr>
-                <w:rFonts w:ascii="Calibri" w:eastAsia="Times New Roman" w:hAnsi="Calibri" w:cs="Calibri"/>
-                <w:b/>
-                <w:bCs/>
-                <w:color w:val="000000"/>
-                <w:lang w:eastAsia="es-CO"/>
-              </w:rPr>
-              <w:t>Developer</w:t>
-            </w:r>
-            <w:proofErr w:type="spellEnd"/>
+              <w:t>Team Developer</w:t>
+            </w:r>
           </w:p>
         </w:tc>
         <w:tc>
@@ -810,6 +740,14 @@
               </w:rPr>
               <w:t> </w:t>
             </w:r>
+            <w:r>
+              <w:rPr>
+                <w:rFonts w:ascii="Calibri" w:eastAsia="Times New Roman" w:hAnsi="Calibri" w:cs="Calibri"/>
+                <w:color w:val="000000"/>
+                <w:lang w:eastAsia="es-CO"/>
+              </w:rPr>
+              <w:t>Se creo el formulario de registro con todos sus campos.</w:t>
+            </w:r>
           </w:p>
         </w:tc>
         <w:tc>
@@ -842,6 +780,14 @@
                 <w:lang w:eastAsia="es-CO"/>
               </w:rPr>
               <w:t> </w:t>
+            </w:r>
+            <w:r>
+              <w:rPr>
+                <w:rFonts w:ascii="Calibri" w:eastAsia="Times New Roman" w:hAnsi="Calibri" w:cs="Calibri"/>
+                <w:color w:val="000000"/>
+                <w:lang w:eastAsia="es-CO"/>
+              </w:rPr>
+              <w:t>Ajustar la pantalla de registro al formato que manejan las demás vistas y conectar enlaces de navegación.</w:t>
             </w:r>
           </w:p>
         </w:tc>
@@ -875,7 +821,7 @@
                 <w:color w:val="000000"/>
                 <w:lang w:eastAsia="es-CO"/>
               </w:rPr>
-              <w:t> </w:t>
+              <w:t>Buscar más información del manejo del código.</w:t>
             </w:r>
           </w:p>
         </w:tc>
@@ -913,18 +859,8 @@
                 <w:color w:val="000000"/>
                 <w:lang w:eastAsia="es-CO"/>
               </w:rPr>
-              <w:t xml:space="preserve">Daniel Alejandro </w:t>
-            </w:r>
-            <w:proofErr w:type="spellStart"/>
-            <w:r>
-              <w:rPr>
-                <w:rFonts w:ascii="Calibri" w:eastAsia="Times New Roman" w:hAnsi="Calibri" w:cs="Calibri"/>
-                <w:color w:val="000000"/>
-                <w:lang w:eastAsia="es-CO"/>
-              </w:rPr>
-              <w:t>Straux</w:t>
-            </w:r>
-            <w:proofErr w:type="spellEnd"/>
+              <w:t>Daniel Alejandro Straux</w:t>
+            </w:r>
           </w:p>
         </w:tc>
         <w:tc>

</xml_diff>